<commit_message>
Fixed crazy typos and nonsense wording
</commit_message>
<xml_diff>
--- a/Documents/SMARTbat Integration Protocol .docx
+++ b/Documents/SMARTbat Integration Protocol .docx
@@ -9,8 +9,6 @@
           <w:u w:val="single"/>
         </w:rPr>
       </w:pPr>
-      <w:bookmarkStart w:id="0" w:name="_GoBack"/>
-      <w:bookmarkEnd w:id="0"/>
       <w:r>
         <w:rPr>
           <w:b/>
@@ -108,13 +106,8 @@
         <w:ind w:left="720"/>
       </w:pPr>
       <w:r>
-        <w:t xml:space="preserve">- Same raspberry pi as for </w:t>
-      </w:r>
-      <w:proofErr w:type="spellStart"/>
-      <w:r>
-        <w:t>Waston</w:t>
-      </w:r>
-      <w:proofErr w:type="spellEnd"/>
+        <w:t>- Same raspberry pi as for Watson</w:t>
+      </w:r>
       <w:r>
         <w:t xml:space="preserve">? </w:t>
       </w:r>
@@ -284,15 +277,15 @@
         </w:numPr>
       </w:pPr>
       <w:r>
-        <w:t xml:space="preserve">This Checks mic, speaker and </w:t>
-      </w:r>
-      <w:proofErr w:type="spellStart"/>
-      <w:r>
-        <w:t>watson</w:t>
-      </w:r>
-      <w:proofErr w:type="spellEnd"/>
-      <w:r>
-        <w:t xml:space="preserve"> services </w:t>
+        <w:t>This Checks mic, speaker and Watson</w:t>
+      </w:r>
+      <w:r>
+        <w:t xml:space="preserve"> </w:t>
+      </w:r>
+      <w:bookmarkStart w:id="0" w:name="_GoBack"/>
+      <w:bookmarkEnd w:id="0"/>
+      <w:r>
+        <w:t xml:space="preserve">services </w:t>
       </w:r>
     </w:p>
     <w:p>
@@ -389,13 +382,8 @@
         </w:numPr>
       </w:pPr>
       <w:r>
-        <w:t xml:space="preserve">“Austin, </w:t>
-      </w:r>
-      <w:proofErr w:type="gramStart"/>
-      <w:r>
-        <w:t>Who</w:t>
-      </w:r>
-      <w:proofErr w:type="gramEnd"/>
+        <w:t>“Austin, who</w:t>
+      </w:r>
       <w:r>
         <w:t xml:space="preserve"> is that”</w:t>
       </w:r>
@@ -522,13 +510,8 @@
         </w:numPr>
       </w:pPr>
       <w:r>
-        <w:t xml:space="preserve">I think this is </w:t>
-      </w:r>
-      <w:proofErr w:type="gramStart"/>
-      <w:r>
-        <w:t>sufficient</w:t>
-      </w:r>
-      <w:proofErr w:type="gramEnd"/>
+        <w:t>I think this is enough</w:t>
+      </w:r>
       <w:r>
         <w:t xml:space="preserve"> for demo </w:t>
       </w:r>
@@ -674,13 +657,8 @@
         </w:numPr>
       </w:pPr>
       <w:r>
-        <w:t xml:space="preserve">What is the best </w:t>
-      </w:r>
-      <w:proofErr w:type="gramStart"/>
-      <w:r>
-        <w:t>pipeline</w:t>
-      </w:r>
-      <w:proofErr w:type="gramEnd"/>
+        <w:t>What is the best pipeline,</w:t>
+      </w:r>
       <w:r>
         <w:t xml:space="preserve"> or should we consolidate the sensors with the hardware running ML?</w:t>
       </w:r>
@@ -783,15 +761,7 @@
         <w:t>How does main controller send command to</w:t>
       </w:r>
       <w:r>
-        <w:t xml:space="preserve"> </w:t>
-      </w:r>
-      <w:proofErr w:type="gramStart"/>
-      <w:r>
-        <w:t>Arduino</w:t>
-      </w:r>
-      <w:proofErr w:type="gramEnd"/>
-      <w:r>
-        <w:t xml:space="preserve"> </w:t>
+        <w:t xml:space="preserve"> Arduino </w:t>
       </w:r>
     </w:p>
     <w:p>
@@ -866,13 +836,8 @@
         </w:numPr>
       </w:pPr>
       <w:r>
-        <w:t xml:space="preserve">Wearer may </w:t>
-      </w:r>
-      <w:proofErr w:type="spellStart"/>
-      <w:r>
-        <w:t>deactive</w:t>
-      </w:r>
-      <w:proofErr w:type="spellEnd"/>
+        <w:t>Wearer may deactivate</w:t>
+      </w:r>
       <w:r>
         <w:t xml:space="preserve"> using capacitive touch sensor </w:t>
       </w:r>
@@ -918,15 +883,7 @@
         </w:numPr>
       </w:pPr>
       <w:r>
-        <w:t xml:space="preserve">“Austin, </w:t>
-      </w:r>
-      <w:proofErr w:type="gramStart"/>
-      <w:r>
-        <w:t>Who</w:t>
-      </w:r>
-      <w:proofErr w:type="gramEnd"/>
-      <w:r>
-        <w:t xml:space="preserve"> is that?” (Speech to text)</w:t>
+        <w:t>“Austin, Who is that?” (Speech to text)</w:t>
       </w:r>
     </w:p>
     <w:p>

</xml_diff>